<commit_message>
update class quan li dat ve
</commit_message>
<xml_diff>
--- a/Team01/[Tomorrow][FD][QuanLiQuaTrinhDatVe][1][3][1412420].docx
+++ b/Team01/[Tomorrow][FD][QuanLiQuaTrinhDatVe][1][3][1412420].docx
@@ -116,6 +116,7 @@
                 <w:dataBinding w:prefixMappings="xmlns:ns0='http://schemas.openxmlformats.org/package/2006/metadata/core-properties' xmlns:ns1='http://purl.org/dc/elements/1.1/'" w:xpath="/ns0:coreProperties[1]/ns1:title[1]" w:storeItemID="{6C3C8BC8-F283-45AE-878A-BAB7291924A1}"/>
                 <w:text/>
               </w:sdtPr>
+              <w:sdtEndPr/>
               <w:sdtContent>
                 <w:tc>
                   <w:tcPr>
@@ -254,6 +255,7 @@
                     <w:calendar w:val="gregorian"/>
                   </w:date>
                 </w:sdtPr>
+                <w:sdtEndPr/>
                 <w:sdtContent>
                   <w:p>
                     <w:pPr>
@@ -703,9 +705,8 @@
                 <w:pPr>
                   <w:pStyle w:val="MyTable1"/>
                 </w:pPr>
-                <w:r>
-                  <w:t>FD-01</w:t>
-                </w:r>
+                <w:bookmarkStart w:id="0" w:name="_GoBack"/>
+                <w:bookmarkEnd w:id="0"/>
               </w:p>
             </w:tc>
             <w:tc>
@@ -761,8 +762,6 @@
                 <w:r>
                   <w:t>Phan Hữu Phước</w:t>
                 </w:r>
-                <w:bookmarkStart w:id="0" w:name="_GoBack"/>
-                <w:bookmarkEnd w:id="0"/>
               </w:p>
             </w:tc>
             <w:tc>
@@ -904,9 +903,9 @@
         </w:rPr>
         <w:drawing>
           <wp:inline distT="0" distB="0" distL="0" distR="0">
-            <wp:extent cx="5943600" cy="6198870"/>
-            <wp:effectExtent l="0" t="0" r="0" b="0"/>
-            <wp:docPr id="27" name="Picture 27"/>
+            <wp:extent cx="5943600" cy="6089650"/>
+            <wp:effectExtent l="0" t="0" r="0" b="6350"/>
+            <wp:docPr id="2" name="Picture 2"/>
             <wp:cNvGraphicFramePr>
               <a:graphicFrameLocks xmlns:a="http://schemas.openxmlformats.org/drawingml/2006/main" noChangeAspect="1"/>
             </wp:cNvGraphicFramePr>
@@ -914,7 +913,7 @@
               <a:graphicData uri="http://schemas.openxmlformats.org/drawingml/2006/picture">
                 <pic:pic xmlns:pic="http://schemas.openxmlformats.org/drawingml/2006/picture">
                   <pic:nvPicPr>
-                    <pic:cNvPr id="27" name="tk_ltk_kh.png"/>
+                    <pic:cNvPr id="2" name="qqqqq.png"/>
                     <pic:cNvPicPr/>
                   </pic:nvPicPr>
                   <pic:blipFill>
@@ -932,7 +931,7 @@
                   <pic:spPr>
                     <a:xfrm>
                       <a:off x="0" y="0"/>
-                      <a:ext cx="5943600" cy="6198870"/>
+                      <a:ext cx="5943600" cy="6089650"/>
                     </a:xfrm>
                     <a:prstGeom prst="rect">
                       <a:avLst/>
@@ -1227,10 +1226,7 @@
               <w:pStyle w:val="MyTable"/>
             </w:pPr>
             <w:r>
-              <w:t>Tbl_</w:t>
-            </w:r>
-            <w:r>
-              <w:t>LoaiTaiKhoan</w:t>
+              <w:t>Tbl_LoaiTaiKhoan</w:t>
             </w:r>
           </w:p>
         </w:tc>
@@ -1620,13 +1616,7 @@
               <w:pStyle w:val="MyTable"/>
             </w:pPr>
             <w:r>
-              <w:t>Tb2</w:t>
-            </w:r>
-            <w:r>
-              <w:t>_</w:t>
-            </w:r>
-            <w:r>
-              <w:t>TaiKhoan</w:t>
+              <w:t>Tb2_TaiKhoan</w:t>
             </w:r>
           </w:p>
         </w:tc>
@@ -2115,10 +2105,7 @@
               <w:pStyle w:val="MyTable"/>
             </w:pPr>
             <w:r>
-              <w:t xml:space="preserve">Định danh cho bảng </w:t>
-            </w:r>
-            <w:r>
-              <w:t>tài khoản</w:t>
+              <w:t>Định danh cho bảng tài khoản</w:t>
             </w:r>
           </w:p>
         </w:tc>
@@ -2180,10 +2167,7 @@
               <w:t>Tb3</w:t>
             </w:r>
             <w:r>
-              <w:t>_</w:t>
-            </w:r>
-            <w:r>
-              <w:t>KhachHang</w:t>
+              <w:t>_KhachHang</w:t>
             </w:r>
           </w:p>
         </w:tc>
@@ -8613,6 +8597,7 @@
     <w:rsid w:val="00CC1B9C"/>
     <w:rsid w:val="00E95B46"/>
     <w:rsid w:val="00EF4B3D"/>
+    <w:rsid w:val="00EF6E57"/>
     <w:rsid w:val="00F87763"/>
   </w:rsids>
   <m:mathPr>
@@ -9411,7 +9396,7 @@
 </file>
 
 <file path=customXml/itemProps2.xml><?xml version="1.0" encoding="utf-8"?>
-<ds:datastoreItem xmlns:ds="http://schemas.openxmlformats.org/officeDocument/2006/customXml" ds:itemID="{B98A8ECD-687B-442F-A663-2B38169459E8}">
+<ds:datastoreItem xmlns:ds="http://schemas.openxmlformats.org/officeDocument/2006/customXml" ds:itemID="{37CCE24C-112B-488F-BD9B-E5FCE75CE783}">
   <ds:schemaRefs>
     <ds:schemaRef ds:uri="http://schemas.openxmlformats.org/officeDocument/2006/bibliography"/>
   </ds:schemaRefs>

</xml_diff>

<commit_message>
update quan li dat ve
</commit_message>
<xml_diff>
--- a/Team01/[Tomorrow][FD][QuanLiQuaTrinhDatVe][1][3][1412420].docx
+++ b/Team01/[Tomorrow][FD][QuanLiQuaTrinhDatVe][1][3][1412420].docx
@@ -705,8 +705,6 @@
                 <w:pPr>
                   <w:pStyle w:val="MyTable1"/>
                 </w:pPr>
-                <w:bookmarkStart w:id="0" w:name="_GoBack"/>
-                <w:bookmarkEnd w:id="0"/>
               </w:p>
             </w:tc>
             <w:tc>
@@ -1518,7 +1516,7 @@
               <w:pStyle w:val="MyTable"/>
             </w:pPr>
             <w:r>
-              <w:t>String</w:t>
+              <w:t>Varchar</w:t>
             </w:r>
           </w:p>
         </w:tc>
@@ -1574,6 +1572,8 @@
       <w:r>
         <w:t>TaiKhoan</w:t>
       </w:r>
+      <w:bookmarkStart w:id="0" w:name="_GoBack"/>
+      <w:bookmarkEnd w:id="0"/>
     </w:p>
     <w:tbl>
       <w:tblPr>
@@ -1911,7 +1911,7 @@
               <w:pStyle w:val="MyTable"/>
             </w:pPr>
             <w:r>
-              <w:t>String</w:t>
+              <w:t>Varchar</w:t>
             </w:r>
           </w:p>
         </w:tc>
@@ -1989,7 +1989,7 @@
               <w:pStyle w:val="MyTable"/>
             </w:pPr>
             <w:r>
-              <w:t>String</w:t>
+              <w:t>Varchar</w:t>
             </w:r>
           </w:p>
         </w:tc>
@@ -2462,7 +2462,7 @@
               <w:pStyle w:val="MyTable"/>
             </w:pPr>
             <w:r>
-              <w:t>String</w:t>
+              <w:t>Varchar</w:t>
             </w:r>
           </w:p>
         </w:tc>
@@ -2539,7 +2539,7 @@
               <w:pStyle w:val="MyTable"/>
             </w:pPr>
             <w:r>
-              <w:t>String</w:t>
+              <w:t>Varchar</w:t>
             </w:r>
           </w:p>
         </w:tc>
@@ -2619,7 +2619,7 @@
               <w:pStyle w:val="MyTable"/>
             </w:pPr>
             <w:r>
-              <w:t>Strong</w:t>
+              <w:t>Varchar</w:t>
             </w:r>
           </w:p>
         </w:tc>
@@ -8582,6 +8582,7 @@
   </w:compat>
   <w:rsids>
     <w:rsidRoot w:val="0046471A"/>
+    <w:rsid w:val="0006137C"/>
     <w:rsid w:val="001638C7"/>
     <w:rsid w:val="001B7673"/>
     <w:rsid w:val="00331995"/>
@@ -9396,7 +9397,7 @@
 </file>
 
 <file path=customXml/itemProps2.xml><?xml version="1.0" encoding="utf-8"?>
-<ds:datastoreItem xmlns:ds="http://schemas.openxmlformats.org/officeDocument/2006/customXml" ds:itemID="{37CCE24C-112B-488F-BD9B-E5FCE75CE783}">
+<ds:datastoreItem xmlns:ds="http://schemas.openxmlformats.org/officeDocument/2006/customXml" ds:itemID="{BF3B7272-2BBB-420D-A1CC-F04D80C3EC71}">
   <ds:schemaRefs>
     <ds:schemaRef ds:uri="http://schemas.openxmlformats.org/officeDocument/2006/bibliography"/>
   </ds:schemaRefs>

</xml_diff>